<commit_message>
Agregacion de put de categorias, y la eliminacion de premios
</commit_message>
<xml_diff>
--- a/Informe tp.docx
+++ b/Informe tp.docx
@@ -115,8 +115,6 @@
         </w:rPr>
         <w:t>/7/2024</w:t>
       </w:r>
-      <w:bookmarkStart w:id="0" w:name="_GoBack"/>
-      <w:bookmarkEnd w:id="0"/>
     </w:p>
     <w:p>
       <w:pPr>
@@ -150,7 +148,7 @@
     <w:p>
       <w:pPr>
         <w:pStyle w:val="Ttulo2"/>
-        <w:spacing w:line="240" w:lineRule="auto"/>
+        <w:spacing w:after="0" w:line="240" w:lineRule="auto"/>
         <w:ind w:left="0" w:firstLine="0"/>
         <w:jc w:val="both"/>
       </w:pPr>
@@ -161,24 +159,527 @@
     </w:p>
     <w:p>
       <w:pPr>
-        <w:spacing w:line="240" w:lineRule="auto"/>
+        <w:spacing w:after="0" w:line="240" w:lineRule="auto"/>
         <w:ind w:left="-5"/>
         <w:jc w:val="both"/>
       </w:pPr>
       <w:r>
-        <w:t>D</w:t>
-      </w:r>
-      <w:r>
-        <w:t xml:space="preserve">escripción del trabajo, la </w:t>
-      </w:r>
-      <w:r>
-        <w:t>base de datos elegida, el sistema operativo sobre el que trabajaron y si es en entorno virtual o físico.</w:t>
-      </w:r>
+        <w:t>Descripción del trabajo, la base de datos elegida, el sistema operativo sobre el que trabajaron y si es en entorno virtual o físico.</w:t>
+      </w:r>
+    </w:p>
+    <w:p>
+      <w:pPr>
+        <w:spacing w:after="0" w:line="240" w:lineRule="auto"/>
+        <w:ind w:left="-5"/>
+        <w:jc w:val="both"/>
+        <w:rPr>
+          <w:color w:val="auto"/>
+        </w:rPr>
+      </w:pPr>
+    </w:p>
+    <w:p>
+      <w:pPr>
+        <w:spacing w:after="0" w:line="240" w:lineRule="auto"/>
+        <w:ind w:left="0" w:firstLine="708"/>
+        <w:jc w:val="both"/>
+        <w:rPr>
+          <w:color w:val="auto"/>
+        </w:rPr>
+      </w:pPr>
+      <w:r>
+        <w:rPr>
+          <w:color w:val="auto"/>
+        </w:rPr>
+        <w:t xml:space="preserve">La base de datos elegida es el archivo </w:t>
+      </w:r>
+      <w:proofErr w:type="spellStart"/>
+      <w:proofErr w:type="gramStart"/>
+      <w:r>
+        <w:rPr>
+          <w:color w:val="auto"/>
+        </w:rPr>
+        <w:t>prize.json</w:t>
+      </w:r>
+      <w:proofErr w:type="spellEnd"/>
+      <w:proofErr w:type="gramEnd"/>
+      <w:r>
+        <w:rPr>
+          <w:color w:val="auto"/>
+        </w:rPr>
+        <w:t xml:space="preserve">, </w:t>
+      </w:r>
+      <w:r>
+        <w:rPr>
+          <w:color w:val="auto"/>
+        </w:rPr>
+        <w:t xml:space="preserve">trabajamos con el sistema operativo de </w:t>
+      </w:r>
+      <w:r>
+        <w:rPr>
+          <w:color w:val="auto"/>
+        </w:rPr>
+        <w:t xml:space="preserve">Windows, a la hora de realizar el </w:t>
+      </w:r>
+      <w:proofErr w:type="spellStart"/>
+      <w:r>
+        <w:rPr>
+          <w:color w:val="auto"/>
+        </w:rPr>
+        <w:t>tp</w:t>
+      </w:r>
+      <w:proofErr w:type="spellEnd"/>
+      <w:r>
+        <w:rPr>
+          <w:color w:val="auto"/>
+        </w:rPr>
+        <w:t xml:space="preserve"> utilizamos un entorno virtual.</w:t>
+      </w:r>
+      <w:r>
+        <w:rPr>
+          <w:color w:val="auto"/>
+        </w:rPr>
+        <w:t xml:space="preserve"> De la cual para poder hacer que funcione el entorno virtual hay que ejecutar el siguiente comando (desde </w:t>
+      </w:r>
+      <w:proofErr w:type="spellStart"/>
+      <w:r>
+        <w:rPr>
+          <w:color w:val="auto"/>
+        </w:rPr>
+        <w:t>windows</w:t>
+      </w:r>
+      <w:proofErr w:type="spellEnd"/>
+      <w:r>
+        <w:rPr>
+          <w:color w:val="auto"/>
+        </w:rPr>
+        <w:t>):</w:t>
+      </w:r>
+    </w:p>
+    <w:p>
+      <w:pPr>
+        <w:shd w:val="clear" w:color="auto" w:fill="FFFFFF"/>
+        <w:spacing w:after="0" w:line="285" w:lineRule="atLeast"/>
+        <w:ind w:left="0" w:firstLine="0"/>
+        <w:rPr>
+          <w:rFonts w:ascii="Consolas" w:eastAsia="Times New Roman" w:hAnsi="Consolas" w:cs="Times New Roman"/>
+          <w:color w:val="000000"/>
+          <w:sz w:val="21"/>
+          <w:szCs w:val="21"/>
+        </w:rPr>
+      </w:pPr>
+      <w:proofErr w:type="spellStart"/>
+      <w:r>
+        <w:rPr>
+          <w:rFonts w:ascii="Consolas" w:eastAsia="Times New Roman" w:hAnsi="Consolas" w:cs="Times New Roman"/>
+          <w:color w:val="000000"/>
+          <w:sz w:val="21"/>
+          <w:szCs w:val="21"/>
+        </w:rPr>
+        <w:t>python</w:t>
+      </w:r>
+      <w:proofErr w:type="spellEnd"/>
+      <w:r>
+        <w:rPr>
+          <w:rFonts w:ascii="Consolas" w:eastAsia="Times New Roman" w:hAnsi="Consolas" w:cs="Times New Roman"/>
+          <w:color w:val="000000"/>
+          <w:sz w:val="21"/>
+          <w:szCs w:val="21"/>
+        </w:rPr>
+        <w:t xml:space="preserve"> -m </w:t>
+      </w:r>
+      <w:proofErr w:type="spellStart"/>
+      <w:proofErr w:type="gramStart"/>
+      <w:r>
+        <w:rPr>
+          <w:rFonts w:ascii="Consolas" w:eastAsia="Times New Roman" w:hAnsi="Consolas" w:cs="Times New Roman"/>
+          <w:color w:val="000000"/>
+          <w:sz w:val="21"/>
+          <w:szCs w:val="21"/>
+        </w:rPr>
+        <w:t>venv</w:t>
+      </w:r>
+      <w:proofErr w:type="spellEnd"/>
+      <w:r>
+        <w:rPr>
+          <w:rFonts w:ascii="Consolas" w:eastAsia="Times New Roman" w:hAnsi="Consolas" w:cs="Times New Roman"/>
+          <w:color w:val="000000"/>
+          <w:sz w:val="21"/>
+          <w:szCs w:val="21"/>
+        </w:rPr>
+        <w:t xml:space="preserve"> .</w:t>
+      </w:r>
+      <w:proofErr w:type="gramEnd"/>
+      <w:r>
+        <w:rPr>
+          <w:rFonts w:ascii="Consolas" w:eastAsia="Times New Roman" w:hAnsi="Consolas" w:cs="Times New Roman"/>
+          <w:color w:val="000000"/>
+          <w:sz w:val="21"/>
+          <w:szCs w:val="21"/>
+        </w:rPr>
+        <w:t>/.</w:t>
+      </w:r>
+      <w:proofErr w:type="spellStart"/>
+      <w:r>
+        <w:rPr>
+          <w:rFonts w:ascii="Consolas" w:eastAsia="Times New Roman" w:hAnsi="Consolas" w:cs="Times New Roman"/>
+          <w:color w:val="000000"/>
+          <w:sz w:val="21"/>
+          <w:szCs w:val="21"/>
+        </w:rPr>
+        <w:t>venv</w:t>
+      </w:r>
+      <w:proofErr w:type="spellEnd"/>
+      <w:r>
+        <w:rPr>
+          <w:rFonts w:ascii="Consolas" w:eastAsia="Times New Roman" w:hAnsi="Consolas" w:cs="Times New Roman"/>
+          <w:color w:val="000000"/>
+          <w:sz w:val="21"/>
+          <w:szCs w:val="21"/>
+        </w:rPr>
+        <w:t xml:space="preserve"> #para crear un entorno virtual</w:t>
+      </w:r>
+    </w:p>
+    <w:p>
+      <w:pPr>
+        <w:shd w:val="clear" w:color="auto" w:fill="FFFFFF"/>
+        <w:spacing w:after="0" w:line="285" w:lineRule="atLeast"/>
+        <w:ind w:left="0" w:firstLine="0"/>
+        <w:rPr>
+          <w:rFonts w:ascii="Consolas" w:eastAsia="Times New Roman" w:hAnsi="Consolas" w:cs="Times New Roman"/>
+          <w:color w:val="000000"/>
+          <w:sz w:val="21"/>
+          <w:szCs w:val="21"/>
+        </w:rPr>
+      </w:pPr>
+      <w:proofErr w:type="gramStart"/>
+      <w:r>
+        <w:rPr>
+          <w:rFonts w:ascii="Consolas" w:eastAsia="Times New Roman" w:hAnsi="Consolas" w:cs="Times New Roman"/>
+          <w:color w:val="000000"/>
+          <w:sz w:val="21"/>
+          <w:szCs w:val="21"/>
+        </w:rPr>
+        <w:t>.</w:t>
+      </w:r>
+      <w:proofErr w:type="spellStart"/>
+      <w:r>
+        <w:rPr>
+          <w:rFonts w:ascii="Consolas" w:eastAsia="Times New Roman" w:hAnsi="Consolas" w:cs="Times New Roman"/>
+          <w:color w:val="000000"/>
+          <w:sz w:val="21"/>
+          <w:szCs w:val="21"/>
+        </w:rPr>
+        <w:t>venv</w:t>
+      </w:r>
+      <w:proofErr w:type="spellEnd"/>
+      <w:proofErr w:type="gramEnd"/>
+      <w:r>
+        <w:rPr>
+          <w:rFonts w:ascii="Consolas" w:eastAsia="Times New Roman" w:hAnsi="Consolas" w:cs="Times New Roman"/>
+          <w:color w:val="000000"/>
+          <w:sz w:val="21"/>
+          <w:szCs w:val="21"/>
+        </w:rPr>
+        <w:t>\Scripts\</w:t>
+      </w:r>
+      <w:proofErr w:type="spellStart"/>
+      <w:r>
+        <w:rPr>
+          <w:rFonts w:ascii="Consolas" w:eastAsia="Times New Roman" w:hAnsi="Consolas" w:cs="Times New Roman"/>
+          <w:color w:val="000000"/>
+          <w:sz w:val="21"/>
+          <w:szCs w:val="21"/>
+        </w:rPr>
+        <w:t>activate</w:t>
+      </w:r>
+      <w:proofErr w:type="spellEnd"/>
+      <w:r>
+        <w:rPr>
+          <w:rFonts w:ascii="Consolas" w:eastAsia="Times New Roman" w:hAnsi="Consolas" w:cs="Times New Roman"/>
+          <w:color w:val="000000"/>
+          <w:sz w:val="21"/>
+          <w:szCs w:val="21"/>
+        </w:rPr>
+        <w:t xml:space="preserve">  #para activarlo</w:t>
+      </w:r>
+    </w:p>
+    <w:p>
+      <w:pPr>
+        <w:spacing w:after="0" w:line="240" w:lineRule="auto"/>
+        <w:ind w:left="0" w:firstLine="708"/>
+        <w:jc w:val="both"/>
+        <w:rPr>
+          <w:color w:val="auto"/>
+        </w:rPr>
+      </w:pPr>
+      <w:r>
+        <w:rPr>
+          <w:color w:val="auto"/>
+        </w:rPr>
+        <w:t xml:space="preserve"> Una vez realizado esto, se instala las </w:t>
+      </w:r>
+      <w:proofErr w:type="spellStart"/>
+      <w:r>
+        <w:rPr>
+          <w:color w:val="auto"/>
+        </w:rPr>
+        <w:t>librerias</w:t>
+      </w:r>
+      <w:proofErr w:type="spellEnd"/>
+      <w:r>
+        <w:rPr>
+          <w:color w:val="auto"/>
+        </w:rPr>
+        <w:t xml:space="preserve"> necesarias:</w:t>
+      </w:r>
+    </w:p>
+    <w:p>
+      <w:pPr>
+        <w:shd w:val="clear" w:color="auto" w:fill="FFFFFF"/>
+        <w:spacing w:after="0" w:line="285" w:lineRule="atLeast"/>
+        <w:ind w:left="0" w:firstLine="0"/>
+        <w:rPr>
+          <w:rFonts w:ascii="Consolas" w:eastAsia="Times New Roman" w:hAnsi="Consolas" w:cs="Times New Roman"/>
+          <w:color w:val="000000"/>
+          <w:sz w:val="21"/>
+          <w:szCs w:val="21"/>
+        </w:rPr>
+      </w:pPr>
+      <w:proofErr w:type="spellStart"/>
+      <w:r>
+        <w:rPr>
+          <w:rFonts w:ascii="Consolas" w:eastAsia="Times New Roman" w:hAnsi="Consolas" w:cs="Times New Roman"/>
+          <w:color w:val="000000"/>
+          <w:sz w:val="21"/>
+          <w:szCs w:val="21"/>
+        </w:rPr>
+        <w:t>pip</w:t>
+      </w:r>
+      <w:proofErr w:type="spellEnd"/>
+      <w:r>
+        <w:rPr>
+          <w:rFonts w:ascii="Consolas" w:eastAsia="Times New Roman" w:hAnsi="Consolas" w:cs="Times New Roman"/>
+          <w:color w:val="000000"/>
+          <w:sz w:val="21"/>
+          <w:szCs w:val="21"/>
+        </w:rPr>
+        <w:t xml:space="preserve"> </w:t>
+      </w:r>
+      <w:proofErr w:type="spellStart"/>
+      <w:r>
+        <w:rPr>
+          <w:rFonts w:ascii="Consolas" w:eastAsia="Times New Roman" w:hAnsi="Consolas" w:cs="Times New Roman"/>
+          <w:color w:val="000000"/>
+          <w:sz w:val="21"/>
+          <w:szCs w:val="21"/>
+        </w:rPr>
+        <w:t>install</w:t>
+      </w:r>
+      <w:proofErr w:type="spellEnd"/>
+      <w:r>
+        <w:rPr>
+          <w:rFonts w:ascii="Consolas" w:eastAsia="Times New Roman" w:hAnsi="Consolas" w:cs="Times New Roman"/>
+          <w:color w:val="000000"/>
+          <w:sz w:val="21"/>
+          <w:szCs w:val="21"/>
+        </w:rPr>
+        <w:t xml:space="preserve"> </w:t>
+      </w:r>
+      <w:proofErr w:type="spellStart"/>
+      <w:r>
+        <w:rPr>
+          <w:rFonts w:ascii="Consolas" w:eastAsia="Times New Roman" w:hAnsi="Consolas" w:cs="Times New Roman"/>
+          <w:color w:val="000000"/>
+          <w:sz w:val="21"/>
+          <w:szCs w:val="21"/>
+        </w:rPr>
+        <w:t>fastapi</w:t>
+      </w:r>
+      <w:proofErr w:type="spellEnd"/>
+      <w:r>
+        <w:rPr>
+          <w:rFonts w:ascii="Consolas" w:eastAsia="Times New Roman" w:hAnsi="Consolas" w:cs="Times New Roman"/>
+          <w:color w:val="000000"/>
+          <w:sz w:val="21"/>
+          <w:szCs w:val="21"/>
+        </w:rPr>
+        <w:t xml:space="preserve"> #para la creación de api</w:t>
+      </w:r>
+    </w:p>
+    <w:p>
+      <w:pPr>
+        <w:shd w:val="clear" w:color="auto" w:fill="FFFFFF"/>
+        <w:spacing w:after="0" w:line="285" w:lineRule="atLeast"/>
+        <w:ind w:left="0" w:firstLine="0"/>
+        <w:rPr>
+          <w:rFonts w:ascii="Consolas" w:eastAsia="Times New Roman" w:hAnsi="Consolas" w:cs="Times New Roman"/>
+          <w:color w:val="000000"/>
+          <w:sz w:val="21"/>
+          <w:szCs w:val="21"/>
+        </w:rPr>
+      </w:pPr>
+      <w:proofErr w:type="spellStart"/>
+      <w:r>
+        <w:rPr>
+          <w:rFonts w:ascii="Consolas" w:eastAsia="Times New Roman" w:hAnsi="Consolas" w:cs="Times New Roman"/>
+          <w:color w:val="000000"/>
+          <w:sz w:val="21"/>
+          <w:szCs w:val="21"/>
+        </w:rPr>
+        <w:t>pip</w:t>
+      </w:r>
+      <w:proofErr w:type="spellEnd"/>
+      <w:r>
+        <w:rPr>
+          <w:rFonts w:ascii="Consolas" w:eastAsia="Times New Roman" w:hAnsi="Consolas" w:cs="Times New Roman"/>
+          <w:color w:val="000000"/>
+          <w:sz w:val="21"/>
+          <w:szCs w:val="21"/>
+        </w:rPr>
+        <w:t xml:space="preserve"> </w:t>
+      </w:r>
+      <w:proofErr w:type="spellStart"/>
+      <w:r>
+        <w:rPr>
+          <w:rFonts w:ascii="Consolas" w:eastAsia="Times New Roman" w:hAnsi="Consolas" w:cs="Times New Roman"/>
+          <w:color w:val="000000"/>
+          <w:sz w:val="21"/>
+          <w:szCs w:val="21"/>
+        </w:rPr>
+        <w:t>install</w:t>
+      </w:r>
+      <w:proofErr w:type="spellEnd"/>
+      <w:r>
+        <w:rPr>
+          <w:rFonts w:ascii="Consolas" w:eastAsia="Times New Roman" w:hAnsi="Consolas" w:cs="Times New Roman"/>
+          <w:color w:val="000000"/>
+          <w:sz w:val="21"/>
+          <w:szCs w:val="21"/>
+        </w:rPr>
+        <w:t xml:space="preserve"> </w:t>
+      </w:r>
+      <w:proofErr w:type="spellStart"/>
+      <w:r>
+        <w:rPr>
+          <w:rFonts w:ascii="Consolas" w:eastAsia="Times New Roman" w:hAnsi="Consolas" w:cs="Times New Roman"/>
+          <w:color w:val="000000"/>
+          <w:sz w:val="21"/>
+          <w:szCs w:val="21"/>
+        </w:rPr>
+        <w:t>requests</w:t>
+      </w:r>
+      <w:proofErr w:type="spellEnd"/>
+      <w:r>
+        <w:rPr>
+          <w:rFonts w:ascii="Consolas" w:eastAsia="Times New Roman" w:hAnsi="Consolas" w:cs="Times New Roman"/>
+          <w:color w:val="000000"/>
+          <w:sz w:val="21"/>
+          <w:szCs w:val="21"/>
+        </w:rPr>
+        <w:t xml:space="preserve"> #para abrir </w:t>
+      </w:r>
+      <w:proofErr w:type="spellStart"/>
+      <w:r>
+        <w:rPr>
+          <w:rFonts w:ascii="Consolas" w:eastAsia="Times New Roman" w:hAnsi="Consolas" w:cs="Times New Roman"/>
+          <w:color w:val="000000"/>
+          <w:sz w:val="21"/>
+          <w:szCs w:val="21"/>
+        </w:rPr>
+        <w:t>url</w:t>
+      </w:r>
+      <w:proofErr w:type="spellEnd"/>
+    </w:p>
+    <w:p>
+      <w:pPr>
+        <w:shd w:val="clear" w:color="auto" w:fill="FFFFFF"/>
+        <w:spacing w:after="0" w:line="285" w:lineRule="atLeast"/>
+        <w:ind w:left="0" w:firstLine="0"/>
+        <w:rPr>
+          <w:rFonts w:ascii="Consolas" w:eastAsia="Times New Roman" w:hAnsi="Consolas" w:cs="Times New Roman"/>
+          <w:color w:val="000000"/>
+          <w:sz w:val="21"/>
+          <w:szCs w:val="21"/>
+        </w:rPr>
+      </w:pPr>
+      <w:proofErr w:type="spellStart"/>
+      <w:r>
+        <w:rPr>
+          <w:rFonts w:ascii="Consolas" w:eastAsia="Times New Roman" w:hAnsi="Consolas" w:cs="Times New Roman"/>
+          <w:color w:val="000000"/>
+          <w:sz w:val="21"/>
+          <w:szCs w:val="21"/>
+        </w:rPr>
+        <w:t>pip</w:t>
+      </w:r>
+      <w:proofErr w:type="spellEnd"/>
+      <w:r>
+        <w:rPr>
+          <w:rFonts w:ascii="Consolas" w:eastAsia="Times New Roman" w:hAnsi="Consolas" w:cs="Times New Roman"/>
+          <w:color w:val="000000"/>
+          <w:sz w:val="21"/>
+          <w:szCs w:val="21"/>
+        </w:rPr>
+        <w:t xml:space="preserve"> </w:t>
+      </w:r>
+      <w:proofErr w:type="spellStart"/>
+      <w:r>
+        <w:rPr>
+          <w:rFonts w:ascii="Consolas" w:eastAsia="Times New Roman" w:hAnsi="Consolas" w:cs="Times New Roman"/>
+          <w:color w:val="000000"/>
+          <w:sz w:val="21"/>
+          <w:szCs w:val="21"/>
+        </w:rPr>
+        <w:t>install</w:t>
+      </w:r>
+      <w:proofErr w:type="spellEnd"/>
+      <w:r>
+        <w:rPr>
+          <w:rFonts w:ascii="Consolas" w:eastAsia="Times New Roman" w:hAnsi="Consolas" w:cs="Times New Roman"/>
+          <w:color w:val="000000"/>
+          <w:sz w:val="21"/>
+          <w:szCs w:val="21"/>
+        </w:rPr>
+        <w:t xml:space="preserve"> </w:t>
+      </w:r>
+      <w:proofErr w:type="spellStart"/>
+      <w:r>
+        <w:rPr>
+          <w:rFonts w:ascii="Consolas" w:eastAsia="Times New Roman" w:hAnsi="Consolas" w:cs="Times New Roman"/>
+          <w:color w:val="000000"/>
+          <w:sz w:val="21"/>
+          <w:szCs w:val="21"/>
+        </w:rPr>
+        <w:t>uvicorn</w:t>
+      </w:r>
+      <w:proofErr w:type="spellEnd"/>
+      <w:r>
+        <w:rPr>
+          <w:rFonts w:ascii="Consolas" w:eastAsia="Times New Roman" w:hAnsi="Consolas" w:cs="Times New Roman"/>
+          <w:color w:val="000000"/>
+          <w:sz w:val="21"/>
+          <w:szCs w:val="21"/>
+        </w:rPr>
+        <w:t xml:space="preserve"> #para poder ejecutar el servidor api</w:t>
+      </w:r>
+    </w:p>
+    <w:p>
+      <w:pPr>
+        <w:shd w:val="clear" w:color="auto" w:fill="FFFFFF"/>
+        <w:spacing w:after="0" w:line="285" w:lineRule="atLeast"/>
+        <w:ind w:left="0" w:firstLine="708"/>
+        <w:rPr>
+          <w:rFonts w:ascii="Consolas" w:eastAsia="Times New Roman" w:hAnsi="Consolas" w:cs="Times New Roman"/>
+          <w:color w:val="000000"/>
+          <w:sz w:val="21"/>
+          <w:szCs w:val="21"/>
+        </w:rPr>
+      </w:pPr>
     </w:p>
     <w:p>
       <w:pPr>
         <w:pStyle w:val="Ttulo2"/>
-        <w:spacing w:after="316" w:line="240" w:lineRule="auto"/>
+        <w:spacing w:after="0" w:line="240" w:lineRule="auto"/>
         <w:ind w:left="-5"/>
         <w:jc w:val="both"/>
       </w:pPr>
@@ -188,16 +689,423 @@
     </w:p>
     <w:p>
       <w:pPr>
-        <w:spacing w:after="534" w:line="240" w:lineRule="auto"/>
+        <w:spacing w:after="0" w:line="240" w:lineRule="auto"/>
         <w:ind w:left="0" w:firstLine="0"/>
         <w:jc w:val="both"/>
       </w:pPr>
       <w:r>
-        <w:t>Descripción del entorno de trabajo del servidor, configuraciones realizadas, lenguaje de programación s</w:t>
-      </w:r>
-      <w:r>
-        <w:t>obre el que trabajaron y problemas con los que se encontraron a la hora de armar el entorno.</w:t>
-      </w:r>
+        <w:t>Descripción del entorno de trabajo del servidor, configuraciones realizadas, lenguaje de programación sobre el que trabajaron y problemas con los que se encontraron a la hora de armar el entorno.</w:t>
+      </w:r>
+    </w:p>
+    <w:p>
+      <w:pPr>
+        <w:spacing w:after="0" w:line="240" w:lineRule="auto"/>
+        <w:ind w:left="0" w:firstLine="708"/>
+        <w:jc w:val="both"/>
+        <w:rPr>
+          <w:color w:val="auto"/>
+        </w:rPr>
+      </w:pPr>
+      <w:r>
+        <w:rPr>
+          <w:color w:val="auto"/>
+        </w:rPr>
+        <w:t xml:space="preserve">A la hora de la configuración del servidor trabajamos en Python, </w:t>
+      </w:r>
+    </w:p>
+    <w:p>
+      <w:pPr>
+        <w:pStyle w:val="Ttulo2"/>
+        <w:spacing w:after="0" w:line="240" w:lineRule="auto"/>
+        <w:ind w:left="-5"/>
+        <w:jc w:val="both"/>
+      </w:pPr>
+      <w:r>
+        <w:t>DESCRIPCIÓN DEL ENTORNO DE TRABAJO DEL DEL CLIENTE</w:t>
+      </w:r>
+    </w:p>
+    <w:p>
+      <w:pPr>
+        <w:spacing w:after="0" w:line="240" w:lineRule="auto"/>
+        <w:ind w:left="-5"/>
+        <w:jc w:val="both"/>
+      </w:pPr>
+      <w:r>
+        <w:t>Descripción del entorno de trabajo del cliente, configuraciones realizadas, lenguaje de programación sobre el que trabajaron y problemas con los que se encontraron a la hora de armar el entorno.</w:t>
+      </w:r>
+    </w:p>
+    <w:p>
+      <w:pPr>
+        <w:pStyle w:val="Ttulo2"/>
+        <w:spacing w:after="0" w:line="240" w:lineRule="auto"/>
+        <w:ind w:left="-5"/>
+        <w:jc w:val="both"/>
+      </w:pPr>
+      <w:r>
+        <w:t>DESCRIPCIÓN DE LA BASE DE DATOS ELEGIDA</w:t>
+      </w:r>
+    </w:p>
+    <w:p>
+      <w:pPr>
+        <w:spacing w:after="0" w:line="240" w:lineRule="auto"/>
+        <w:ind w:firstLine="698"/>
+        <w:jc w:val="both"/>
+        <w:rPr>
+          <w:color w:val="auto"/>
+        </w:rPr>
+      </w:pPr>
+      <w:r>
+        <w:rPr>
+          <w:color w:val="auto"/>
+        </w:rPr>
+        <w:t xml:space="preserve">Elegimos como nuestra base de datos, el archivo </w:t>
+      </w:r>
+      <w:proofErr w:type="spellStart"/>
+      <w:proofErr w:type="gramStart"/>
+      <w:r>
+        <w:rPr>
+          <w:color w:val="auto"/>
+        </w:rPr>
+        <w:t>prize.json</w:t>
+      </w:r>
+      <w:proofErr w:type="spellEnd"/>
+      <w:proofErr w:type="gramEnd"/>
+      <w:r>
+        <w:rPr>
+          <w:color w:val="auto"/>
+        </w:rPr>
+        <w:t>, el cual contiene lo siguiente:</w:t>
+      </w:r>
+    </w:p>
+    <w:p>
+      <w:pPr>
+        <w:spacing w:after="0" w:line="240" w:lineRule="auto"/>
+        <w:ind w:firstLine="698"/>
+        <w:jc w:val="both"/>
+        <w:rPr>
+          <w:color w:val="auto"/>
+        </w:rPr>
+      </w:pPr>
+      <w:r>
+        <w:rPr>
+          <w:color w:val="auto"/>
+        </w:rPr>
+        <w:t xml:space="preserve">El archivo cuenta con un total de </w:t>
+      </w:r>
+      <w:r>
+        <w:rPr>
+          <w:color w:val="auto"/>
+        </w:rPr>
+        <w:t xml:space="preserve">un encabezado, denominado </w:t>
+      </w:r>
+      <w:proofErr w:type="spellStart"/>
+      <w:r>
+        <w:rPr>
+          <w:color w:val="auto"/>
+        </w:rPr>
+        <w:t>prizes</w:t>
+      </w:r>
+      <w:proofErr w:type="spellEnd"/>
+      <w:r>
+        <w:rPr>
+          <w:color w:val="auto"/>
+        </w:rPr>
+        <w:t>, y posee los siguientes atributos:</w:t>
+      </w:r>
+    </w:p>
+    <w:p>
+      <w:pPr>
+        <w:spacing w:after="0" w:line="240" w:lineRule="auto"/>
+        <w:ind w:firstLine="698"/>
+        <w:jc w:val="both"/>
+        <w:rPr>
+          <w:color w:val="auto"/>
+        </w:rPr>
+      </w:pPr>
+      <w:proofErr w:type="spellStart"/>
+      <w:r>
+        <w:rPr>
+          <w:color w:val="auto"/>
+        </w:rPr>
+        <w:t>year</w:t>
+      </w:r>
+      <w:proofErr w:type="spellEnd"/>
+      <w:r>
+        <w:rPr>
+          <w:color w:val="auto"/>
+        </w:rPr>
+        <w:t xml:space="preserve"> y su tipo: </w:t>
+      </w:r>
+      <w:proofErr w:type="spellStart"/>
+      <w:r>
+        <w:rPr>
+          <w:color w:val="auto"/>
+        </w:rPr>
+        <w:t>str</w:t>
+      </w:r>
+      <w:proofErr w:type="spellEnd"/>
+    </w:p>
+    <w:p>
+      <w:pPr>
+        <w:spacing w:after="0" w:line="240" w:lineRule="auto"/>
+        <w:ind w:firstLine="698"/>
+        <w:jc w:val="both"/>
+        <w:rPr>
+          <w:color w:val="auto"/>
+        </w:rPr>
+      </w:pPr>
+      <w:proofErr w:type="spellStart"/>
+      <w:r>
+        <w:rPr>
+          <w:color w:val="auto"/>
+        </w:rPr>
+        <w:t>category</w:t>
+      </w:r>
+      <w:proofErr w:type="spellEnd"/>
+      <w:r>
+        <w:rPr>
+          <w:color w:val="auto"/>
+        </w:rPr>
+        <w:t xml:space="preserve"> y su tipo: </w:t>
+      </w:r>
+      <w:proofErr w:type="spellStart"/>
+      <w:r>
+        <w:rPr>
+          <w:color w:val="auto"/>
+        </w:rPr>
+        <w:t>str</w:t>
+      </w:r>
+      <w:proofErr w:type="spellEnd"/>
+    </w:p>
+    <w:p>
+      <w:pPr>
+        <w:spacing w:after="0" w:line="240" w:lineRule="auto"/>
+        <w:ind w:firstLine="698"/>
+        <w:jc w:val="both"/>
+        <w:rPr>
+          <w:color w:val="auto"/>
+        </w:rPr>
+      </w:pPr>
+      <w:proofErr w:type="spellStart"/>
+      <w:r>
+        <w:rPr>
+          <w:color w:val="auto"/>
+        </w:rPr>
+        <w:t>overallMotivation</w:t>
+      </w:r>
+      <w:proofErr w:type="spellEnd"/>
+      <w:r>
+        <w:rPr>
+          <w:color w:val="auto"/>
+        </w:rPr>
+        <w:t xml:space="preserve"> y su tipo: </w:t>
+      </w:r>
+      <w:proofErr w:type="spellStart"/>
+      <w:r>
+        <w:rPr>
+          <w:color w:val="auto"/>
+        </w:rPr>
+        <w:t>str</w:t>
+      </w:r>
+      <w:proofErr w:type="spellEnd"/>
+      <w:r>
+        <w:rPr>
+          <w:color w:val="auto"/>
+        </w:rPr>
+        <w:t xml:space="preserve"> </w:t>
+      </w:r>
+    </w:p>
+    <w:p>
+      <w:pPr>
+        <w:spacing w:after="0" w:line="240" w:lineRule="auto"/>
+        <w:ind w:firstLine="698"/>
+        <w:jc w:val="both"/>
+        <w:rPr>
+          <w:color w:val="auto"/>
+        </w:rPr>
+      </w:pPr>
+      <w:proofErr w:type="spellStart"/>
+      <w:r>
+        <w:rPr>
+          <w:color w:val="auto"/>
+        </w:rPr>
+        <w:t>laureates</w:t>
+      </w:r>
+      <w:proofErr w:type="spellEnd"/>
+      <w:r>
+        <w:rPr>
+          <w:color w:val="auto"/>
+        </w:rPr>
+        <w:t>, es una lista de diccionario con los siguientes claves y valores</w:t>
+      </w:r>
+      <w:r>
+        <w:rPr>
+          <w:color w:val="auto"/>
+        </w:rPr>
+        <w:t xml:space="preserve">: </w:t>
+      </w:r>
+    </w:p>
+    <w:p>
+      <w:pPr>
+        <w:spacing w:after="0" w:line="240" w:lineRule="auto"/>
+        <w:ind w:firstLine="698"/>
+        <w:jc w:val="both"/>
+        <w:rPr>
+          <w:color w:val="auto"/>
+        </w:rPr>
+      </w:pPr>
+      <w:r>
+        <w:rPr>
+          <w:color w:val="auto"/>
+        </w:rPr>
+        <w:t xml:space="preserve">        id y su tipo: </w:t>
+      </w:r>
+      <w:proofErr w:type="spellStart"/>
+      <w:r>
+        <w:rPr>
+          <w:color w:val="auto"/>
+        </w:rPr>
+        <w:t>str</w:t>
+      </w:r>
+      <w:proofErr w:type="spellEnd"/>
+    </w:p>
+    <w:p>
+      <w:pPr>
+        <w:spacing w:after="0" w:line="240" w:lineRule="auto"/>
+        <w:ind w:firstLine="698"/>
+        <w:jc w:val="both"/>
+        <w:rPr>
+          <w:color w:val="auto"/>
+        </w:rPr>
+      </w:pPr>
+      <w:r>
+        <w:rPr>
+          <w:color w:val="auto"/>
+        </w:rPr>
+        <w:t xml:space="preserve">        </w:t>
+      </w:r>
+      <w:proofErr w:type="spellStart"/>
+      <w:r>
+        <w:rPr>
+          <w:color w:val="auto"/>
+        </w:rPr>
+        <w:t>firstname</w:t>
+      </w:r>
+      <w:proofErr w:type="spellEnd"/>
+      <w:r>
+        <w:rPr>
+          <w:color w:val="auto"/>
+        </w:rPr>
+        <w:t xml:space="preserve"> y su tipo: </w:t>
+      </w:r>
+      <w:proofErr w:type="spellStart"/>
+      <w:r>
+        <w:rPr>
+          <w:color w:val="auto"/>
+        </w:rPr>
+        <w:t>str</w:t>
+      </w:r>
+      <w:proofErr w:type="spellEnd"/>
+    </w:p>
+    <w:p>
+      <w:pPr>
+        <w:spacing w:after="0" w:line="240" w:lineRule="auto"/>
+        <w:ind w:firstLine="698"/>
+        <w:jc w:val="both"/>
+        <w:rPr>
+          <w:color w:val="auto"/>
+        </w:rPr>
+      </w:pPr>
+      <w:r>
+        <w:rPr>
+          <w:color w:val="auto"/>
+        </w:rPr>
+        <w:t xml:space="preserve">        </w:t>
+      </w:r>
+      <w:proofErr w:type="spellStart"/>
+      <w:r>
+        <w:rPr>
+          <w:color w:val="auto"/>
+        </w:rPr>
+        <w:t>surname</w:t>
+      </w:r>
+      <w:proofErr w:type="spellEnd"/>
+      <w:r>
+        <w:rPr>
+          <w:color w:val="auto"/>
+        </w:rPr>
+        <w:t xml:space="preserve"> y su tipo: </w:t>
+      </w:r>
+      <w:proofErr w:type="spellStart"/>
+      <w:r>
+        <w:rPr>
+          <w:color w:val="auto"/>
+        </w:rPr>
+        <w:t>str</w:t>
+      </w:r>
+      <w:proofErr w:type="spellEnd"/>
+    </w:p>
+    <w:p>
+      <w:pPr>
+        <w:spacing w:after="0" w:line="240" w:lineRule="auto"/>
+        <w:ind w:firstLine="698"/>
+        <w:jc w:val="both"/>
+        <w:rPr>
+          <w:color w:val="auto"/>
+        </w:rPr>
+      </w:pPr>
+      <w:r>
+        <w:rPr>
+          <w:color w:val="auto"/>
+        </w:rPr>
+        <w:t xml:space="preserve">        </w:t>
+      </w:r>
+      <w:proofErr w:type="spellStart"/>
+      <w:r>
+        <w:rPr>
+          <w:color w:val="auto"/>
+        </w:rPr>
+        <w:t>motivation</w:t>
+      </w:r>
+      <w:proofErr w:type="spellEnd"/>
+      <w:r>
+        <w:rPr>
+          <w:color w:val="auto"/>
+        </w:rPr>
+        <w:t xml:space="preserve"> y su tipo: </w:t>
+      </w:r>
+      <w:proofErr w:type="spellStart"/>
+      <w:r>
+        <w:rPr>
+          <w:color w:val="auto"/>
+        </w:rPr>
+        <w:t>str</w:t>
+      </w:r>
+      <w:proofErr w:type="spellEnd"/>
+    </w:p>
+    <w:p>
+      <w:pPr>
+        <w:spacing w:after="0" w:line="240" w:lineRule="auto"/>
+        <w:ind w:firstLine="698"/>
+        <w:jc w:val="both"/>
+        <w:rPr>
+          <w:color w:val="auto"/>
+        </w:rPr>
+      </w:pPr>
+      <w:r>
+        <w:rPr>
+          <w:color w:val="auto"/>
+        </w:rPr>
+        <w:t xml:space="preserve">        share y su tipo: </w:t>
+      </w:r>
+      <w:proofErr w:type="spellStart"/>
+      <w:r>
+        <w:rPr>
+          <w:color w:val="auto"/>
+        </w:rPr>
+        <w:t>str</w:t>
+      </w:r>
+      <w:proofErr w:type="spellEnd"/>
     </w:p>
     <w:p>
       <w:pPr>
@@ -207,10 +1115,8 @@
         <w:jc w:val="both"/>
       </w:pPr>
       <w:r>
-        <w:t>D</w:t>
-      </w:r>
-      <w:r>
-        <w:t>ESCRIPCIÓN DEL ENTORNO DE TRABAJO DEL DEL CLIENTE</w:t>
+        <w:lastRenderedPageBreak/>
+        <w:t>PROCEDIMIENTO</w:t>
       </w:r>
     </w:p>
     <w:p>
@@ -220,10 +1126,7 @@
         <w:jc w:val="both"/>
       </w:pPr>
       <w:r>
-        <w:t xml:space="preserve">Descripción del entorno de trabajo del cliente, configuraciones realizadas, lenguaje de programación sobre el </w:t>
-      </w:r>
-      <w:r>
-        <w:t>que trabajaron y problemas con los que se encontraron a la hora de armar el entorno.</w:t>
+        <w:t>Descripciones y ejemplos de las instrucciones para comunicarse con la API.</w:t>
       </w:r>
     </w:p>
     <w:p>
@@ -234,421 +1137,17 @@
         <w:jc w:val="both"/>
       </w:pPr>
       <w:r>
-        <w:t>DESCRIPCIÓN DE LA BASE DE DATOS ELEGIDA</w:t>
-      </w:r>
-    </w:p>
-    <w:p>
-      <w:pPr>
-        <w:spacing w:after="0" w:line="240" w:lineRule="auto"/>
-        <w:ind w:firstLine="698"/>
-        <w:jc w:val="both"/>
-        <w:rPr>
-          <w:color w:val="auto"/>
-        </w:rPr>
-      </w:pPr>
-      <w:r>
-        <w:rPr>
-          <w:color w:val="auto"/>
-        </w:rPr>
-        <w:t xml:space="preserve">Elegimos como nuestra base de datos, el archivo </w:t>
-      </w:r>
-      <w:proofErr w:type="spellStart"/>
-      <w:proofErr w:type="gramStart"/>
-      <w:r>
-        <w:rPr>
-          <w:color w:val="auto"/>
-        </w:rPr>
-        <w:t>prize.json</w:t>
-      </w:r>
-      <w:proofErr w:type="spellEnd"/>
-      <w:proofErr w:type="gramEnd"/>
-      <w:r>
-        <w:rPr>
-          <w:color w:val="auto"/>
-        </w:rPr>
-        <w:t xml:space="preserve">, el cual contiene </w:t>
-      </w:r>
-      <w:r>
-        <w:rPr>
-          <w:color w:val="auto"/>
-        </w:rPr>
-        <w:t>lo siguiente:</w:t>
-      </w:r>
-    </w:p>
-    <w:p>
-      <w:pPr>
-        <w:spacing w:after="0" w:line="240" w:lineRule="auto"/>
-        <w:ind w:firstLine="698"/>
-        <w:jc w:val="both"/>
-        <w:rPr>
-          <w:color w:val="auto"/>
-        </w:rPr>
-      </w:pPr>
-      <w:r>
-        <w:rPr>
-          <w:color w:val="auto"/>
-        </w:rPr>
-        <w:t xml:space="preserve">El archivo cuenta con un total de </w:t>
-      </w:r>
-      <w:r>
-        <w:rPr>
-          <w:color w:val="auto"/>
-        </w:rPr>
-        <w:t xml:space="preserve">un encabezado, denominado </w:t>
-      </w:r>
-      <w:proofErr w:type="spellStart"/>
-      <w:r>
-        <w:rPr>
-          <w:color w:val="auto"/>
-        </w:rPr>
-        <w:t>prizes</w:t>
-      </w:r>
-      <w:proofErr w:type="spellEnd"/>
-      <w:r>
-        <w:rPr>
-          <w:color w:val="auto"/>
-        </w:rPr>
-        <w:t>, y posee los siguientes atributos:</w:t>
-      </w:r>
-    </w:p>
-    <w:p>
-      <w:pPr>
-        <w:spacing w:after="0" w:line="240" w:lineRule="auto"/>
-        <w:ind w:firstLine="698"/>
-        <w:jc w:val="both"/>
-        <w:rPr>
-          <w:color w:val="auto"/>
-        </w:rPr>
-      </w:pPr>
-      <w:proofErr w:type="spellStart"/>
-      <w:r>
-        <w:rPr>
-          <w:color w:val="auto"/>
-        </w:rPr>
-        <w:t>year</w:t>
-      </w:r>
-      <w:proofErr w:type="spellEnd"/>
-      <w:r>
-        <w:rPr>
-          <w:color w:val="auto"/>
-        </w:rPr>
-        <w:t xml:space="preserve"> y su tipo: </w:t>
-      </w:r>
-      <w:proofErr w:type="spellStart"/>
-      <w:r>
-        <w:rPr>
-          <w:color w:val="auto"/>
-        </w:rPr>
-        <w:t>str</w:t>
-      </w:r>
-      <w:proofErr w:type="spellEnd"/>
-    </w:p>
-    <w:p>
-      <w:pPr>
-        <w:spacing w:after="0" w:line="240" w:lineRule="auto"/>
-        <w:ind w:firstLine="698"/>
-        <w:jc w:val="both"/>
-        <w:rPr>
-          <w:color w:val="auto"/>
-        </w:rPr>
-      </w:pPr>
-      <w:proofErr w:type="spellStart"/>
-      <w:r>
-        <w:rPr>
-          <w:color w:val="auto"/>
-        </w:rPr>
-        <w:t>category</w:t>
-      </w:r>
-      <w:proofErr w:type="spellEnd"/>
-      <w:r>
-        <w:rPr>
-          <w:color w:val="auto"/>
-        </w:rPr>
-        <w:t xml:space="preserve"> y su tipo: </w:t>
-      </w:r>
-      <w:proofErr w:type="spellStart"/>
-      <w:r>
-        <w:rPr>
-          <w:color w:val="auto"/>
-        </w:rPr>
-        <w:t>str</w:t>
-      </w:r>
-      <w:proofErr w:type="spellEnd"/>
-    </w:p>
-    <w:p>
-      <w:pPr>
-        <w:spacing w:after="0" w:line="240" w:lineRule="auto"/>
-        <w:ind w:firstLine="698"/>
-        <w:jc w:val="both"/>
-        <w:rPr>
-          <w:color w:val="auto"/>
-        </w:rPr>
-      </w:pPr>
-      <w:proofErr w:type="spellStart"/>
-      <w:r>
-        <w:rPr>
-          <w:color w:val="auto"/>
-        </w:rPr>
-        <w:t>overallMotivation</w:t>
-      </w:r>
-      <w:proofErr w:type="spellEnd"/>
-      <w:r>
-        <w:rPr>
-          <w:color w:val="auto"/>
-        </w:rPr>
-        <w:t xml:space="preserve"> y su tipo: </w:t>
-      </w:r>
-      <w:proofErr w:type="spellStart"/>
-      <w:r>
-        <w:rPr>
-          <w:color w:val="auto"/>
-        </w:rPr>
-        <w:t>str</w:t>
-      </w:r>
-      <w:proofErr w:type="spellEnd"/>
-      <w:r>
-        <w:rPr>
-          <w:color w:val="auto"/>
-        </w:rPr>
-        <w:t xml:space="preserve"> </w:t>
-      </w:r>
-    </w:p>
-    <w:p>
-      <w:pPr>
-        <w:spacing w:after="0" w:line="240" w:lineRule="auto"/>
-        <w:ind w:firstLine="698"/>
-        <w:jc w:val="both"/>
-        <w:rPr>
-          <w:color w:val="auto"/>
-        </w:rPr>
-      </w:pPr>
-      <w:proofErr w:type="spellStart"/>
-      <w:r>
-        <w:rPr>
-          <w:color w:val="auto"/>
-        </w:rPr>
-        <w:t>laureates</w:t>
-      </w:r>
-      <w:proofErr w:type="spellEnd"/>
-      <w:r>
-        <w:rPr>
-          <w:color w:val="auto"/>
-        </w:rPr>
-        <w:t>, es una lista de diccionario con los siguientes claves y valores</w:t>
-      </w:r>
-      <w:r>
-        <w:rPr>
-          <w:color w:val="auto"/>
-        </w:rPr>
-        <w:t xml:space="preserve">: </w:t>
-      </w:r>
-    </w:p>
-    <w:p>
-      <w:pPr>
-        <w:spacing w:after="0" w:line="240" w:lineRule="auto"/>
-        <w:ind w:firstLine="698"/>
-        <w:jc w:val="both"/>
-        <w:rPr>
-          <w:color w:val="auto"/>
-        </w:rPr>
-      </w:pPr>
-      <w:r>
-        <w:rPr>
-          <w:color w:val="auto"/>
-        </w:rPr>
-        <w:t xml:space="preserve">        id y su tipo: </w:t>
-      </w:r>
-      <w:proofErr w:type="spellStart"/>
-      <w:r>
-        <w:rPr>
-          <w:color w:val="auto"/>
-        </w:rPr>
-        <w:t>str</w:t>
-      </w:r>
-      <w:proofErr w:type="spellEnd"/>
-    </w:p>
-    <w:p>
-      <w:pPr>
-        <w:spacing w:after="0" w:line="240" w:lineRule="auto"/>
-        <w:ind w:firstLine="698"/>
-        <w:jc w:val="both"/>
-        <w:rPr>
-          <w:color w:val="auto"/>
-        </w:rPr>
-      </w:pPr>
-      <w:r>
-        <w:rPr>
-          <w:color w:val="auto"/>
-        </w:rPr>
-        <w:t xml:space="preserve">        </w:t>
-      </w:r>
-      <w:proofErr w:type="spellStart"/>
-      <w:r>
-        <w:rPr>
-          <w:color w:val="auto"/>
-        </w:rPr>
-        <w:t>firstname</w:t>
-      </w:r>
-      <w:proofErr w:type="spellEnd"/>
-      <w:r>
-        <w:rPr>
-          <w:color w:val="auto"/>
-        </w:rPr>
-        <w:t xml:space="preserve"> y su tipo: </w:t>
-      </w:r>
-      <w:proofErr w:type="spellStart"/>
-      <w:r>
-        <w:rPr>
-          <w:color w:val="auto"/>
-        </w:rPr>
-        <w:t>str</w:t>
-      </w:r>
-      <w:proofErr w:type="spellEnd"/>
-    </w:p>
-    <w:p>
-      <w:pPr>
-        <w:spacing w:after="0" w:line="240" w:lineRule="auto"/>
-        <w:ind w:firstLine="698"/>
-        <w:jc w:val="both"/>
-        <w:rPr>
-          <w:color w:val="auto"/>
-        </w:rPr>
-      </w:pPr>
-      <w:r>
-        <w:rPr>
-          <w:color w:val="auto"/>
-        </w:rPr>
-        <w:t xml:space="preserve">        </w:t>
-      </w:r>
-      <w:proofErr w:type="spellStart"/>
-      <w:r>
-        <w:rPr>
-          <w:color w:val="auto"/>
-        </w:rPr>
-        <w:t>surname</w:t>
-      </w:r>
-      <w:proofErr w:type="spellEnd"/>
-      <w:r>
-        <w:rPr>
-          <w:color w:val="auto"/>
-        </w:rPr>
-        <w:t xml:space="preserve"> y su tipo: </w:t>
-      </w:r>
-      <w:proofErr w:type="spellStart"/>
-      <w:r>
-        <w:rPr>
-          <w:color w:val="auto"/>
-        </w:rPr>
-        <w:t>str</w:t>
-      </w:r>
-      <w:proofErr w:type="spellEnd"/>
-    </w:p>
-    <w:p>
-      <w:pPr>
-        <w:spacing w:after="0" w:line="240" w:lineRule="auto"/>
-        <w:ind w:firstLine="698"/>
-        <w:jc w:val="both"/>
-        <w:rPr>
-          <w:color w:val="auto"/>
-        </w:rPr>
-      </w:pPr>
-      <w:r>
-        <w:rPr>
-          <w:color w:val="auto"/>
-        </w:rPr>
-        <w:t xml:space="preserve">        </w:t>
-      </w:r>
-      <w:proofErr w:type="spellStart"/>
-      <w:r>
-        <w:rPr>
-          <w:color w:val="auto"/>
-        </w:rPr>
-        <w:t>motivation</w:t>
-      </w:r>
-      <w:proofErr w:type="spellEnd"/>
-      <w:r>
-        <w:rPr>
-          <w:color w:val="auto"/>
-        </w:rPr>
-        <w:t xml:space="preserve"> y su tipo: </w:t>
-      </w:r>
-      <w:proofErr w:type="spellStart"/>
-      <w:r>
-        <w:rPr>
-          <w:color w:val="auto"/>
-        </w:rPr>
-        <w:t>str</w:t>
-      </w:r>
-      <w:proofErr w:type="spellEnd"/>
-    </w:p>
-    <w:p>
-      <w:pPr>
-        <w:spacing w:after="0" w:line="240" w:lineRule="auto"/>
-        <w:ind w:firstLine="698"/>
-        <w:jc w:val="both"/>
-        <w:rPr>
-          <w:color w:val="auto"/>
-        </w:rPr>
-      </w:pPr>
-      <w:r>
-        <w:rPr>
-          <w:color w:val="auto"/>
-        </w:rPr>
-        <w:t xml:space="preserve">        share y su tipo: </w:t>
-      </w:r>
-      <w:proofErr w:type="spellStart"/>
-      <w:r>
-        <w:rPr>
-          <w:color w:val="auto"/>
-        </w:rPr>
-        <w:t>str</w:t>
-      </w:r>
-      <w:proofErr w:type="spellEnd"/>
-    </w:p>
-    <w:p>
-      <w:pPr>
-        <w:pStyle w:val="Ttulo2"/>
+        <w:t>INSTRUCCIONES DE USO DEL CLIENTE</w:t>
+      </w:r>
+    </w:p>
+    <w:p>
+      <w:pPr>
         <w:spacing w:line="240" w:lineRule="auto"/>
         <w:ind w:left="-5"/>
         <w:jc w:val="both"/>
       </w:pPr>
       <w:r>
-        <w:t>PROCEDIMIENTO</w:t>
-      </w:r>
-    </w:p>
-    <w:p>
-      <w:pPr>
-        <w:spacing w:line="240" w:lineRule="auto"/>
-        <w:ind w:left="-5"/>
-        <w:jc w:val="both"/>
-      </w:pPr>
-      <w:r>
-        <w:t>Descripciones y ejemplos de las instrucciones para comunicarse con la API.</w:t>
-      </w:r>
-    </w:p>
-    <w:p>
-      <w:pPr>
-        <w:pStyle w:val="Ttulo2"/>
-        <w:spacing w:line="240" w:lineRule="auto"/>
-        <w:ind w:left="-5"/>
-        <w:jc w:val="both"/>
-      </w:pPr>
-      <w:r>
-        <w:lastRenderedPageBreak/>
-        <w:t>INSTRUCCIONES DE USO DEL CLIENTE</w:t>
-      </w:r>
-    </w:p>
-    <w:p>
-      <w:pPr>
-        <w:spacing w:line="240" w:lineRule="auto"/>
-        <w:ind w:left="-5"/>
-        <w:jc w:val="both"/>
-      </w:pPr>
-      <w:r>
-        <w:t>Una descripción de cómo ejecutar y usar el cliente, entorno sobre el que se corre e información ad</w:t>
-      </w:r>
-      <w:r>
-        <w:t>icional que considere necesaria para que el usuario final pueda hacer buen uso del cliente.</w:t>
+        <w:t>Una descripción de cómo ejecutar y usar el cliente, entorno sobre el que se corre e información adicional que considere necesaria para que el usuario final pueda hacer buen uso del cliente.</w:t>
       </w:r>
     </w:p>
     <w:p>
@@ -687,10 +1186,7 @@
         <w:jc w:val="both"/>
       </w:pPr>
       <w:r>
-        <w:t>Indicarlas en caso de haber usado material que no figura en l</w:t>
-      </w:r>
-      <w:r>
-        <w:t>a bibliografía de la cátedra.</w:t>
+        <w:t>Indicarlas en caso de haber usado material que no figura en la bibliografía de la cátedra.</w:t>
       </w:r>
     </w:p>
     <w:p>
@@ -706,6 +1202,8 @@
       <w:r>
         <w:t>Indicarlas en caso de haber usado material que no figura en la bibliografía de la cátedra.</w:t>
       </w:r>
+      <w:bookmarkStart w:id="0" w:name="_GoBack"/>
+      <w:bookmarkEnd w:id="0"/>
     </w:p>
     <w:p>
       <w:pPr>
@@ -1777,7 +2275,7 @@
 </file>
 
 <file path=customXml/itemProps1.xml><?xml version="1.0" encoding="utf-8"?>
-<ds:datastoreItem xmlns:ds="http://schemas.openxmlformats.org/officeDocument/2006/customXml" ds:itemID="{6DBFFA21-CE89-44B9-ACF7-FE6E1946ACF1}">
+<ds:datastoreItem xmlns:ds="http://schemas.openxmlformats.org/officeDocument/2006/customXml" ds:itemID="{294DBCEF-E571-453D-A280-79057E2059D1}">
   <ds:schemaRefs>
     <ds:schemaRef ds:uri="http://schemas.openxmlformats.org/officeDocument/2006/bibliography"/>
   </ds:schemaRefs>

</xml_diff>